<commit_message>
Updated specs doc, reqs doc, added release notes
-Specs doc has user stories
-test plan added
-terminology section in reqs doc added
-timeline added to reqs doc
-release notes added
</commit_message>
<xml_diff>
--- a/docs/requirements_document_meme_my_friends.docx
+++ b/docs/requirements_document_meme_my_friends.docx
@@ -1344,104 +1344,6 @@
         </w:rPr>
         <w:br/>
       </w:r>
-    </w:p>
-    <w:p>
-      <w:pPr>
-        <w:spacing w:after="0" w:line="240" w:lineRule="auto"/>
-        <w:jc w:val="both"/>
-        <w:rPr>
-          <w:rFonts w:ascii="Arial" w:eastAsia="Times New Roman" w:hAnsi="Arial" w:cs="Arial"/>
-          <w:b/>
-          <w:bCs/>
-          <w:color w:val="000000"/>
-          <w:sz w:val="24"/>
-          <w:szCs w:val="24"/>
-        </w:rPr>
-      </w:pPr>
-    </w:p>
-    <w:p>
-      <w:pPr>
-        <w:spacing w:after="0" w:line="240" w:lineRule="auto"/>
-        <w:jc w:val="both"/>
-        <w:rPr>
-          <w:rFonts w:ascii="Arial" w:eastAsia="Times New Roman" w:hAnsi="Arial" w:cs="Arial"/>
-          <w:b/>
-          <w:bCs/>
-          <w:color w:val="000000"/>
-          <w:sz w:val="24"/>
-          <w:szCs w:val="24"/>
-        </w:rPr>
-      </w:pPr>
-    </w:p>
-    <w:p>
-      <w:pPr>
-        <w:spacing w:after="0" w:line="240" w:lineRule="auto"/>
-        <w:jc w:val="both"/>
-        <w:rPr>
-          <w:rFonts w:ascii="Arial" w:eastAsia="Times New Roman" w:hAnsi="Arial" w:cs="Arial"/>
-          <w:b/>
-          <w:bCs/>
-          <w:color w:val="000000"/>
-          <w:sz w:val="24"/>
-          <w:szCs w:val="24"/>
-        </w:rPr>
-      </w:pPr>
-    </w:p>
-    <w:p>
-      <w:pPr>
-        <w:spacing w:after="0" w:line="240" w:lineRule="auto"/>
-        <w:jc w:val="both"/>
-        <w:rPr>
-          <w:rFonts w:ascii="Arial" w:eastAsia="Times New Roman" w:hAnsi="Arial" w:cs="Arial"/>
-          <w:b/>
-          <w:bCs/>
-          <w:color w:val="000000"/>
-          <w:sz w:val="24"/>
-          <w:szCs w:val="24"/>
-        </w:rPr>
-      </w:pPr>
-    </w:p>
-    <w:p>
-      <w:pPr>
-        <w:spacing w:after="0" w:line="240" w:lineRule="auto"/>
-        <w:jc w:val="both"/>
-        <w:rPr>
-          <w:rFonts w:ascii="Arial" w:eastAsia="Times New Roman" w:hAnsi="Arial" w:cs="Arial"/>
-          <w:b/>
-          <w:bCs/>
-          <w:color w:val="000000"/>
-          <w:sz w:val="24"/>
-          <w:szCs w:val="24"/>
-        </w:rPr>
-      </w:pPr>
-    </w:p>
-    <w:p>
-      <w:pPr>
-        <w:spacing w:after="0" w:line="240" w:lineRule="auto"/>
-        <w:jc w:val="both"/>
-        <w:rPr>
-          <w:rFonts w:ascii="Arial" w:eastAsia="Times New Roman" w:hAnsi="Arial" w:cs="Arial"/>
-          <w:b/>
-          <w:bCs/>
-          <w:color w:val="000000"/>
-          <w:sz w:val="24"/>
-          <w:szCs w:val="24"/>
-        </w:rPr>
-      </w:pPr>
-    </w:p>
-    <w:p>
-      <w:pPr>
-        <w:spacing w:after="0" w:line="240" w:lineRule="auto"/>
-        <w:jc w:val="both"/>
-        <w:rPr>
-          <w:rFonts w:ascii="Arial" w:eastAsia="Times New Roman" w:hAnsi="Arial" w:cs="Arial"/>
-          <w:b/>
-          <w:bCs/>
-          <w:color w:val="000000"/>
-          <w:sz w:val="24"/>
-          <w:szCs w:val="24"/>
-        </w:rPr>
-      </w:pPr>
     </w:p>
     <w:p>
       <w:pPr>
@@ -1805,17 +1707,7 @@
           <w:sz w:val="23"/>
           <w:szCs w:val="23"/>
         </w:rPr>
-        <w:t xml:space="preserve"> provides. By providing a simple way to edit and create meme photos and then post it to a social </w:t>
-      </w:r>
-      <w:r>
-        <w:rPr>
-          <w:rFonts w:ascii="Arial" w:eastAsia="Times New Roman" w:hAnsi="Arial" w:cs="Arial"/>
-          <w:color w:val="000000"/>
-          <w:sz w:val="23"/>
-          <w:szCs w:val="23"/>
-        </w:rPr>
-        <w:lastRenderedPageBreak/>
-        <w:t xml:space="preserve">networking site, Meme My Friends will allow a user </w:t>
+        <w:t xml:space="preserve"> provides. By providing a simple way to edit and create meme photos and then post it to a social networking site, Meme My Friends will allow a user </w:t>
       </w:r>
       <w:proofErr w:type="gramStart"/>
       <w:r>
@@ -2592,6 +2484,100 @@
           <w:sz w:val="24"/>
           <w:szCs w:val="24"/>
         </w:rPr>
+        <w:tab/>
+      </w:r>
+      <w:r>
+        <w:rPr>
+          <w:rFonts w:ascii="Arial" w:eastAsia="Times New Roman" w:hAnsi="Arial" w:cs="Arial"/>
+          <w:sz w:val="24"/>
+          <w:szCs w:val="24"/>
+          <w:u w:val="single"/>
+        </w:rPr>
+        <w:t>Social Network/Media-</w:t>
+      </w:r>
+      <w:r>
+        <w:t xml:space="preserve"> Social Media is a broad term given to all forms of communication used to communicate with other people online. Common themes are the ability to share text, photographs, and other ideas to single or multiple people also on the same network. A network is one of the many social media outlets.</w:t>
+      </w:r>
+    </w:p>
+    <w:p>
+      <w:pPr>
+        <w:spacing w:after="0" w:line="240" w:lineRule="auto"/>
+        <w:jc w:val="both"/>
+      </w:pPr>
+    </w:p>
+    <w:p>
+      <w:pPr>
+        <w:spacing w:after="0" w:line="240" w:lineRule="auto"/>
+        <w:jc w:val="both"/>
+        <w:rPr>
+          <w:rFonts w:ascii="Arial" w:eastAsia="Times New Roman" w:hAnsi="Arial" w:cs="Arial"/>
+          <w:sz w:val="24"/>
+          <w:szCs w:val="24"/>
+        </w:rPr>
+      </w:pPr>
+      <w:r>
+        <w:rPr>
+          <w:rFonts w:ascii="Arial" w:eastAsia="Times New Roman" w:hAnsi="Arial" w:cs="Arial"/>
+          <w:sz w:val="24"/>
+          <w:szCs w:val="24"/>
+        </w:rPr>
+        <w:tab/>
+      </w:r>
+      <w:proofErr w:type="gramStart"/>
+      <w:r>
+        <w:rPr>
+          <w:rFonts w:ascii="Arial" w:eastAsia="Times New Roman" w:hAnsi="Arial" w:cs="Arial"/>
+          <w:sz w:val="24"/>
+          <w:szCs w:val="24"/>
+          <w:u w:val="single"/>
+        </w:rPr>
+        <w:t>Twitter</w:t>
+      </w:r>
+      <w:r>
+        <w:rPr>
+          <w:rFonts w:ascii="Arial" w:eastAsia="Times New Roman" w:hAnsi="Arial" w:cs="Arial"/>
+          <w:sz w:val="24"/>
+          <w:szCs w:val="24"/>
+        </w:rPr>
+        <w:t>-</w:t>
+      </w:r>
+      <w:r>
+        <w:rPr>
+          <w:rFonts w:ascii="Arial" w:eastAsia="Times New Roman" w:hAnsi="Arial" w:cs="Arial"/>
+          <w:sz w:val="24"/>
+          <w:szCs w:val="24"/>
+        </w:rPr>
+        <w:t xml:space="preserve"> A social network characterized by being able to send short, succinct messages.</w:t>
+      </w:r>
+      <w:proofErr w:type="gramEnd"/>
+    </w:p>
+    <w:p>
+      <w:pPr>
+        <w:spacing w:after="0" w:line="240" w:lineRule="auto"/>
+        <w:jc w:val="both"/>
+        <w:rPr>
+          <w:rFonts w:ascii="Arial" w:eastAsia="Times New Roman" w:hAnsi="Arial" w:cs="Arial"/>
+          <w:sz w:val="24"/>
+          <w:szCs w:val="24"/>
+        </w:rPr>
+      </w:pPr>
+    </w:p>
+    <w:p>
+      <w:pPr>
+        <w:spacing w:after="0" w:line="240" w:lineRule="auto"/>
+        <w:jc w:val="both"/>
+        <w:rPr>
+          <w:rFonts w:ascii="Arial" w:eastAsia="Times New Roman" w:hAnsi="Arial" w:cs="Arial"/>
+          <w:sz w:val="24"/>
+          <w:szCs w:val="24"/>
+        </w:rPr>
+      </w:pPr>
+      <w:r>
+        <w:rPr>
+          <w:rFonts w:ascii="Arial" w:eastAsia="Times New Roman" w:hAnsi="Arial" w:cs="Arial"/>
+          <w:sz w:val="24"/>
+          <w:szCs w:val="24"/>
+        </w:rPr>
         <w:lastRenderedPageBreak/>
         <w:tab/>
       </w:r>
@@ -2602,100 +2588,6 @@
           <w:szCs w:val="24"/>
           <w:u w:val="single"/>
         </w:rPr>
-        <w:t>Social Network/Media-</w:t>
-      </w:r>
-      <w:r>
-        <w:t xml:space="preserve"> Social Media is a broad term given to all forms of communication used to communicate with other people online. Common themes are the ability to share text, photographs, and other ideas to single or multiple people also on the same network. A network is one of the many social media outlets.</w:t>
-      </w:r>
-    </w:p>
-    <w:p>
-      <w:pPr>
-        <w:spacing w:after="0" w:line="240" w:lineRule="auto"/>
-        <w:jc w:val="both"/>
-      </w:pPr>
-    </w:p>
-    <w:p>
-      <w:pPr>
-        <w:spacing w:after="0" w:line="240" w:lineRule="auto"/>
-        <w:jc w:val="both"/>
-        <w:rPr>
-          <w:rFonts w:ascii="Arial" w:eastAsia="Times New Roman" w:hAnsi="Arial" w:cs="Arial"/>
-          <w:sz w:val="24"/>
-          <w:szCs w:val="24"/>
-        </w:rPr>
-      </w:pPr>
-      <w:r>
-        <w:rPr>
-          <w:rFonts w:ascii="Arial" w:eastAsia="Times New Roman" w:hAnsi="Arial" w:cs="Arial"/>
-          <w:sz w:val="24"/>
-          <w:szCs w:val="24"/>
-        </w:rPr>
-        <w:tab/>
-      </w:r>
-      <w:proofErr w:type="gramStart"/>
-      <w:r>
-        <w:rPr>
-          <w:rFonts w:ascii="Arial" w:eastAsia="Times New Roman" w:hAnsi="Arial" w:cs="Arial"/>
-          <w:sz w:val="24"/>
-          <w:szCs w:val="24"/>
-          <w:u w:val="single"/>
-        </w:rPr>
-        <w:t>Twitter</w:t>
-      </w:r>
-      <w:r>
-        <w:rPr>
-          <w:rFonts w:ascii="Arial" w:eastAsia="Times New Roman" w:hAnsi="Arial" w:cs="Arial"/>
-          <w:sz w:val="24"/>
-          <w:szCs w:val="24"/>
-        </w:rPr>
-        <w:t>-</w:t>
-      </w:r>
-      <w:r>
-        <w:rPr>
-          <w:rFonts w:ascii="Arial" w:eastAsia="Times New Roman" w:hAnsi="Arial" w:cs="Arial"/>
-          <w:sz w:val="24"/>
-          <w:szCs w:val="24"/>
-        </w:rPr>
-        <w:t xml:space="preserve"> A social network characterized by being able to send short, succinct messages.</w:t>
-      </w:r>
-      <w:proofErr w:type="gramEnd"/>
-    </w:p>
-    <w:p>
-      <w:pPr>
-        <w:spacing w:after="0" w:line="240" w:lineRule="auto"/>
-        <w:jc w:val="both"/>
-        <w:rPr>
-          <w:rFonts w:ascii="Arial" w:eastAsia="Times New Roman" w:hAnsi="Arial" w:cs="Arial"/>
-          <w:sz w:val="24"/>
-          <w:szCs w:val="24"/>
-        </w:rPr>
-      </w:pPr>
-    </w:p>
-    <w:p>
-      <w:pPr>
-        <w:spacing w:after="0" w:line="240" w:lineRule="auto"/>
-        <w:jc w:val="both"/>
-        <w:rPr>
-          <w:rFonts w:ascii="Arial" w:eastAsia="Times New Roman" w:hAnsi="Arial" w:cs="Arial"/>
-          <w:sz w:val="24"/>
-          <w:szCs w:val="24"/>
-        </w:rPr>
-      </w:pPr>
-      <w:r>
-        <w:rPr>
-          <w:rFonts w:ascii="Arial" w:eastAsia="Times New Roman" w:hAnsi="Arial" w:cs="Arial"/>
-          <w:sz w:val="24"/>
-          <w:szCs w:val="24"/>
-        </w:rPr>
-        <w:tab/>
-      </w:r>
-      <w:r>
-        <w:rPr>
-          <w:rFonts w:ascii="Arial" w:eastAsia="Times New Roman" w:hAnsi="Arial" w:cs="Arial"/>
-          <w:sz w:val="24"/>
-          <w:szCs w:val="24"/>
-          <w:u w:val="single"/>
-        </w:rPr>
         <w:t>Facebook</w:t>
       </w:r>
       <w:r>
@@ -3302,7 +3194,67 @@
           <w:sz w:val="23"/>
           <w:szCs w:val="23"/>
         </w:rPr>
-        <w:t xml:space="preserve"> or photo just taken by the camera will appear on the screen with the option for two text boxes, one at the top of the image, and one at the bottom. The user </w:t>
+        <w:t xml:space="preserve"> or photo just taken by the camera will appear on the screen with the option for two text boxes, one at the top of the image, and one at the bottom. The user can add any caption they want, and change the size of the font. The lettering will be in the standard block lettering and coloring that is synonymous with memes, provided in Windows and called “Impact”. It will be white, all-capitalized, with a black outline. Once the user has finished adding captions, they will have the option to save the photo to the platform’s gallery, or move on to upload it to social media – which will also save it to the gallery.</w:t>
+      </w:r>
+    </w:p>
+    <w:p>
+      <w:pPr>
+        <w:spacing w:after="0" w:line="240" w:lineRule="auto"/>
+        <w:ind w:firstLine="720"/>
+        <w:jc w:val="both"/>
+        <w:rPr>
+          <w:rFonts w:ascii="Arial" w:eastAsia="Times New Roman" w:hAnsi="Arial" w:cs="Arial"/>
+          <w:color w:val="000000"/>
+          <w:sz w:val="23"/>
+          <w:szCs w:val="23"/>
+        </w:rPr>
+      </w:pPr>
+    </w:p>
+    <w:p>
+      <w:pPr>
+        <w:spacing w:after="0" w:line="240" w:lineRule="auto"/>
+        <w:ind w:firstLine="720"/>
+        <w:jc w:val="both"/>
+        <w:rPr>
+          <w:rFonts w:ascii="Arial" w:eastAsia="Times New Roman" w:hAnsi="Arial" w:cs="Arial"/>
+          <w:b/>
+          <w:color w:val="000000"/>
+          <w:sz w:val="23"/>
+          <w:szCs w:val="23"/>
+          <w:u w:val="single"/>
+        </w:rPr>
+      </w:pPr>
+      <w:r>
+        <w:rPr>
+          <w:rFonts w:ascii="Arial" w:eastAsia="Times New Roman" w:hAnsi="Arial" w:cs="Arial"/>
+          <w:b/>
+          <w:color w:val="000000"/>
+          <w:sz w:val="23"/>
+          <w:szCs w:val="23"/>
+          <w:u w:val="single"/>
+        </w:rPr>
+        <w:t>v. Posting to Social Media.</w:t>
+      </w:r>
+    </w:p>
+    <w:p>
+      <w:pPr>
+        <w:spacing w:after="0" w:line="240" w:lineRule="auto"/>
+        <w:ind w:firstLine="720"/>
+        <w:jc w:val="both"/>
+        <w:rPr>
+          <w:rFonts w:ascii="Times New Roman" w:eastAsia="Times New Roman" w:hAnsi="Times New Roman" w:cs="Times New Roman"/>
+          <w:sz w:val="24"/>
+          <w:szCs w:val="24"/>
+        </w:rPr>
+      </w:pPr>
+      <w:r>
+        <w:rPr>
+          <w:rFonts w:ascii="Arial" w:eastAsia="Times New Roman" w:hAnsi="Arial" w:cs="Arial"/>
+          <w:color w:val="000000"/>
+          <w:sz w:val="23"/>
+          <w:szCs w:val="23"/>
+        </w:rPr>
+        <w:t xml:space="preserve">The user will select if they wish to post it to their Facebook, Twitter, or both. The app will check to see if the user is currently logged in, and if not, ask for their log-in information. </w:t>
       </w:r>
       <w:r>
         <w:rPr>
@@ -3312,67 +3264,7 @@
           <w:szCs w:val="23"/>
         </w:rPr>
         <w:lastRenderedPageBreak/>
-        <w:t>can add any caption they want, and change the size of the font. The lettering will be in the standard block lettering and coloring that is synonymous with memes, provided in Windows and called “Impact”. It will be white, all-capitalized, with a black outline. Once the user has finished adding captions, they will have the option to save the photo to the platform’s gallery, or move on to upload it to social media – which will also save it to the gallery.</w:t>
-      </w:r>
-    </w:p>
-    <w:p>
-      <w:pPr>
-        <w:spacing w:after="0" w:line="240" w:lineRule="auto"/>
-        <w:ind w:firstLine="720"/>
-        <w:jc w:val="both"/>
-        <w:rPr>
-          <w:rFonts w:ascii="Arial" w:eastAsia="Times New Roman" w:hAnsi="Arial" w:cs="Arial"/>
-          <w:color w:val="000000"/>
-          <w:sz w:val="23"/>
-          <w:szCs w:val="23"/>
-        </w:rPr>
-      </w:pPr>
-    </w:p>
-    <w:p>
-      <w:pPr>
-        <w:spacing w:after="0" w:line="240" w:lineRule="auto"/>
-        <w:ind w:firstLine="720"/>
-        <w:jc w:val="both"/>
-        <w:rPr>
-          <w:rFonts w:ascii="Arial" w:eastAsia="Times New Roman" w:hAnsi="Arial" w:cs="Arial"/>
-          <w:b/>
-          <w:color w:val="000000"/>
-          <w:sz w:val="23"/>
-          <w:szCs w:val="23"/>
-          <w:u w:val="single"/>
-        </w:rPr>
-      </w:pPr>
-      <w:r>
-        <w:rPr>
-          <w:rFonts w:ascii="Arial" w:eastAsia="Times New Roman" w:hAnsi="Arial" w:cs="Arial"/>
-          <w:b/>
-          <w:color w:val="000000"/>
-          <w:sz w:val="23"/>
-          <w:szCs w:val="23"/>
-          <w:u w:val="single"/>
-        </w:rPr>
-        <w:t>v. Posting to Social Media.</w:t>
-      </w:r>
-    </w:p>
-    <w:p>
-      <w:pPr>
-        <w:spacing w:after="0" w:line="240" w:lineRule="auto"/>
-        <w:ind w:firstLine="720"/>
-        <w:jc w:val="both"/>
-        <w:rPr>
-          <w:rFonts w:ascii="Times New Roman" w:eastAsia="Times New Roman" w:hAnsi="Times New Roman" w:cs="Times New Roman"/>
-          <w:sz w:val="24"/>
-          <w:szCs w:val="24"/>
-        </w:rPr>
-      </w:pPr>
-      <w:r>
-        <w:rPr>
-          <w:rFonts w:ascii="Arial" w:eastAsia="Times New Roman" w:hAnsi="Arial" w:cs="Arial"/>
-          <w:color w:val="000000"/>
-          <w:sz w:val="23"/>
-          <w:szCs w:val="23"/>
-        </w:rPr>
-        <w:t xml:space="preserve">The user will select if they wish to post it to their Facebook, Twitter, or both. The app will check to see if the user is currently logged in, and if not, ask for their log-in information. If it is the first time, it will ask for necessary permissions to post. It will then post to the </w:t>
+        <w:t xml:space="preserve">If it is the first time, it will ask for necessary permissions to post. It will then post to the </w:t>
       </w:r>
       <w:r>
         <w:rPr>
@@ -3600,8 +3492,6 @@
         </w:rPr>
         <w:t>- Be able to edit images</w:t>
       </w:r>
-      <w:bookmarkStart w:id="0" w:name="_GoBack"/>
-      <w:bookmarkEnd w:id="0"/>
     </w:p>
     <w:p>
       <w:pPr>
@@ -3724,6 +3614,76 @@
         </w:rPr>
         <w:t>- Further implementation and testing complete.</w:t>
       </w:r>
+      <w:bookmarkStart w:id="0" w:name="_GoBack"/>
+      <w:bookmarkEnd w:id="0"/>
+    </w:p>
+    <w:p>
+      <w:pPr>
+        <w:spacing w:after="0" w:line="240" w:lineRule="auto"/>
+        <w:jc w:val="both"/>
+        <w:rPr>
+          <w:rFonts w:ascii="Arial" w:eastAsia="Times New Roman" w:hAnsi="Arial" w:cs="Arial"/>
+          <w:b/>
+          <w:color w:val="000000"/>
+          <w:sz w:val="23"/>
+          <w:szCs w:val="23"/>
+          <w:u w:val="single"/>
+        </w:rPr>
+      </w:pPr>
+    </w:p>
+    <w:p>
+      <w:pPr>
+        <w:spacing w:after="0" w:line="240" w:lineRule="auto"/>
+        <w:jc w:val="both"/>
+        <w:rPr>
+          <w:rFonts w:ascii="Arial" w:eastAsia="Times New Roman" w:hAnsi="Arial" w:cs="Arial"/>
+          <w:b/>
+          <w:color w:val="000000"/>
+          <w:sz w:val="23"/>
+          <w:szCs w:val="23"/>
+          <w:u w:val="single"/>
+        </w:rPr>
+      </w:pPr>
+      <w:r>
+        <w:rPr>
+          <w:noProof/>
+        </w:rPr>
+        <w:drawing>
+          <wp:inline distT="0" distB="0" distL="0" distR="0" wp14:anchorId="561ABF2F" wp14:editId="3EEBBD33">
+            <wp:extent cx="5943600" cy="998220"/>
+            <wp:effectExtent l="0" t="0" r="0" b="0"/>
+            <wp:docPr id="3" name="Picture 3"/>
+            <wp:cNvGraphicFramePr>
+              <a:graphicFrameLocks xmlns:a="http://schemas.openxmlformats.org/drawingml/2006/main" noChangeAspect="1"/>
+            </wp:cNvGraphicFramePr>
+            <a:graphic xmlns:a="http://schemas.openxmlformats.org/drawingml/2006/main">
+              <a:graphicData uri="http://schemas.openxmlformats.org/drawingml/2006/picture">
+                <pic:pic xmlns:pic="http://schemas.openxmlformats.org/drawingml/2006/picture">
+                  <pic:nvPicPr>
+                    <pic:cNvPr id="0" name=""/>
+                    <pic:cNvPicPr/>
+                  </pic:nvPicPr>
+                  <pic:blipFill>
+                    <a:blip r:embed="rId9"/>
+                    <a:stretch>
+                      <a:fillRect/>
+                    </a:stretch>
+                  </pic:blipFill>
+                  <pic:spPr>
+                    <a:xfrm>
+                      <a:off x="0" y="0"/>
+                      <a:ext cx="5943600" cy="998220"/>
+                    </a:xfrm>
+                    <a:prstGeom prst="rect">
+                      <a:avLst/>
+                    </a:prstGeom>
+                  </pic:spPr>
+                </pic:pic>
+              </a:graphicData>
+            </a:graphic>
+          </wp:inline>
+        </w:drawing>
+      </w:r>
     </w:p>
     <w:p>
       <w:pPr>
@@ -4100,50 +4060,50 @@
           <w:sz w:val="24"/>
           <w:szCs w:val="24"/>
         </w:rPr>
+        <w:br/>
+      </w:r>
+    </w:p>
+    <w:p>
+      <w:pPr>
+        <w:spacing w:after="0" w:line="240" w:lineRule="auto"/>
+        <w:jc w:val="both"/>
+        <w:rPr>
+          <w:rFonts w:ascii="Times New Roman" w:eastAsia="Times New Roman" w:hAnsi="Times New Roman" w:cs="Times New Roman"/>
+          <w:sz w:val="24"/>
+          <w:szCs w:val="24"/>
+        </w:rPr>
+      </w:pPr>
+      <w:r>
+        <w:rPr>
+          <w:rFonts w:ascii="Arial" w:eastAsia="Times New Roman" w:hAnsi="Arial" w:cs="Arial"/>
+          <w:b/>
+          <w:bCs/>
+          <w:color w:val="000000"/>
+          <w:sz w:val="23"/>
+          <w:szCs w:val="23"/>
+        </w:rPr>
+        <w:t>a. Authors</w:t>
+      </w:r>
+    </w:p>
+    <w:p>
+      <w:pPr>
+        <w:spacing w:after="0" w:line="240" w:lineRule="auto"/>
+        <w:jc w:val="both"/>
+        <w:rPr>
+          <w:rFonts w:ascii="Arial" w:eastAsia="Times New Roman" w:hAnsi="Arial" w:cs="Arial"/>
+          <w:color w:val="000000"/>
+          <w:sz w:val="23"/>
+          <w:szCs w:val="23"/>
+        </w:rPr>
+      </w:pPr>
+      <w:r>
+        <w:rPr>
+          <w:rFonts w:ascii="Arial" w:eastAsia="Times New Roman" w:hAnsi="Arial" w:cs="Arial"/>
+          <w:color w:val="000000"/>
+          <w:sz w:val="23"/>
+          <w:szCs w:val="23"/>
+        </w:rPr>
         <w:lastRenderedPageBreak/>
-        <w:br/>
-      </w:r>
-    </w:p>
-    <w:p>
-      <w:pPr>
-        <w:spacing w:after="0" w:line="240" w:lineRule="auto"/>
-        <w:jc w:val="both"/>
-        <w:rPr>
-          <w:rFonts w:ascii="Times New Roman" w:eastAsia="Times New Roman" w:hAnsi="Times New Roman" w:cs="Times New Roman"/>
-          <w:sz w:val="24"/>
-          <w:szCs w:val="24"/>
-        </w:rPr>
-      </w:pPr>
-      <w:r>
-        <w:rPr>
-          <w:rFonts w:ascii="Arial" w:eastAsia="Times New Roman" w:hAnsi="Arial" w:cs="Arial"/>
-          <w:b/>
-          <w:bCs/>
-          <w:color w:val="000000"/>
-          <w:sz w:val="23"/>
-          <w:szCs w:val="23"/>
-        </w:rPr>
-        <w:t>a. Authors</w:t>
-      </w:r>
-    </w:p>
-    <w:p>
-      <w:pPr>
-        <w:spacing w:after="0" w:line="240" w:lineRule="auto"/>
-        <w:jc w:val="both"/>
-        <w:rPr>
-          <w:rFonts w:ascii="Arial" w:eastAsia="Times New Roman" w:hAnsi="Arial" w:cs="Arial"/>
-          <w:color w:val="000000"/>
-          <w:sz w:val="23"/>
-          <w:szCs w:val="23"/>
-        </w:rPr>
-      </w:pPr>
-      <w:r>
-        <w:rPr>
-          <w:rFonts w:ascii="Arial" w:eastAsia="Times New Roman" w:hAnsi="Arial" w:cs="Arial"/>
-          <w:color w:val="000000"/>
-          <w:sz w:val="23"/>
-          <w:szCs w:val="23"/>
-        </w:rPr>
         <w:tab/>
       </w:r>
       <w:proofErr w:type="spellStart"/>
@@ -4201,8 +4161,8 @@
       </w:r>
     </w:p>
     <w:sectPr>
-      <w:headerReference w:type="default" r:id="rId9"/>
-      <w:footerReference w:type="default" r:id="rId10"/>
+      <w:headerReference w:type="default" r:id="rId10"/>
+      <w:footerReference w:type="default" r:id="rId11"/>
       <w:pgSz w:w="12240" w:h="15840"/>
       <w:pgMar w:top="1440" w:right="1440" w:bottom="1440" w:left="1440" w:header="720" w:footer="720" w:gutter="0"/>
       <w:cols w:space="720"/>

</xml_diff>